<commit_message>
Modified report for epic 5
</commit_message>
<xml_diff>
--- a/ai_11/oleh_popovych/epic_5/epic_5_practice_and_labs_report_oleh_popovych .docx
+++ b/ai_11/oleh_popovych/epic_5/epic_5_practice_and_labs_report_oleh_popovych .docx
@@ -240,7 +240,7 @@
           <w:noProof/>
           <w:sz w:val="28"/>
           <w:szCs w:val="28"/>
-          <w:lang w:val="ru-RU"/>
+          <w:lang w:val="en-US"/>
         </w:rPr>
       </w:pPr>
       <w:r>
@@ -261,10 +261,12 @@
           <w:noProof/>
           <w:sz w:val="28"/>
           <w:szCs w:val="28"/>
-          <w:lang w:val="ru-RU"/>
-        </w:rPr>
-        <w:t>4</w:t>
-      </w:r>
+          <w:lang w:val="en-US"/>
+        </w:rPr>
+        <w:t>5</w:t>
+      </w:r>
+      <w:bookmarkStart w:id="0" w:name="_GoBack"/>
+      <w:bookmarkEnd w:id="0"/>
     </w:p>
     <w:p>
       <w:pPr>
@@ -8777,8 +8779,6 @@
           <w:szCs w:val="24"/>
         </w:rPr>
       </w:pPr>
-      <w:bookmarkStart w:id="0" w:name="_GoBack"/>
-      <w:bookmarkEnd w:id="0"/>
     </w:p>
     <w:p>
       <w:pPr>
@@ -37074,7 +37074,7 @@
 </file>
 
 <file path=customXml/itemProps1.xml><?xml version="1.0" encoding="utf-8"?>
-<ds:datastoreItem xmlns:ds="http://schemas.openxmlformats.org/officeDocument/2006/customXml" ds:itemID="{8F6ADA6D-A282-457F-A79D-EB80153B121F}">
+<ds:datastoreItem xmlns:ds="http://schemas.openxmlformats.org/officeDocument/2006/customXml" ds:itemID="{EDA37F42-4852-406F-8B4A-4D3B4A358E4F}">
   <ds:schemaRefs>
     <ds:schemaRef ds:uri="http://schemas.openxmlformats.org/officeDocument/2006/bibliography"/>
   </ds:schemaRefs>

</xml_diff>